<commit_message>
work on exercise 7
</commit_message>
<xml_diff>
--- a/reports/exercise6_report_bees.docx
+++ b/reports/exercise6_report_bees.docx
@@ -323,7 +323,7 @@
           <w:lang w:val="de-DE"/>
         </w:rPr>
         <w:drawing>
-          <wp:inline distT="0" distB="0" distL="0" distR="0" wp14:anchorId="1B09FA21" wp14:editId="2A6EEC83">
+          <wp:inline distT="0" distB="0" distL="0" distR="0" wp14:anchorId="1B09FA21" wp14:editId="6D8BD4CB">
             <wp:extent cx="5756910" cy="2194560"/>
             <wp:effectExtent l="0" t="0" r="0" b="0"/>
             <wp:docPr id="14917262" name="Grafik 2"/>
@@ -1434,7 +1434,37 @@
           <w:szCs w:val="24"/>
           <w:lang w:val="de-DE"/>
         </w:rPr>
-        <w:t>with an increasing percentage of precipitation seasonality</w:t>
+        <w:t>in the abundance of bees for a 1 % increase</w:t>
+      </w:r>
+      <w:r>
+        <w:rPr>
+          <w:rFonts w:ascii="Arial" w:hAnsi="Arial" w:cs="Arial"/>
+          <w:kern w:val="0"/>
+          <w:sz w:val="24"/>
+          <w:szCs w:val="24"/>
+          <w:lang w:val="de-DE"/>
+        </w:rPr>
+        <w:t xml:space="preserve"> </w:t>
+      </w:r>
+      <w:r>
+        <w:rPr>
+          <w:rFonts w:ascii="Arial" w:hAnsi="Arial" w:cs="Arial"/>
+          <w:kern w:val="0"/>
+          <w:sz w:val="24"/>
+          <w:szCs w:val="24"/>
+          <w:lang w:val="de-DE"/>
+        </w:rPr>
+        <w:t>in</w:t>
+      </w:r>
+      <w:r>
+        <w:rPr>
+          <w:rFonts w:ascii="Arial" w:hAnsi="Arial" w:cs="Arial"/>
+          <w:kern w:val="0"/>
+          <w:sz w:val="24"/>
+          <w:szCs w:val="24"/>
+          <w:lang w:val="de-DE"/>
+        </w:rPr>
+        <w:t xml:space="preserve"> precipitation seasonality</w:t>
       </w:r>
       <w:r>
         <w:rPr>
@@ -3064,7 +3094,16 @@
           <w:szCs w:val="24"/>
           <w:lang w:val="de-DE"/>
         </w:rPr>
-        <w:t>bees.</w:t>
+        <w:t>bees</w:t>
+      </w:r>
+      <w:r>
+        <w:rPr>
+          <w:rFonts w:ascii="Arial" w:hAnsi="Arial" w:cs="Arial"/>
+          <w:sz w:val="24"/>
+          <w:szCs w:val="24"/>
+          <w:lang w:val="de-DE"/>
+        </w:rPr>
+        <w:t>, while an increased rate of rainfall(MAP= Mean+SD) decreases the abundance of bees.</w:t>
       </w:r>
     </w:p>
     <w:p>
@@ -3205,6 +3244,81 @@
         <w:jc w:val="both"/>
         <w:rPr>
           <w:rFonts w:ascii="Arial" w:hAnsi="Arial" w:cs="Arial"/>
+          <w:sz w:val="24"/>
+          <w:szCs w:val="24"/>
+          <w:lang w:val="de-DE"/>
+        </w:rPr>
+      </w:pPr>
+      <w:r>
+        <w:rPr>
+          <w:rFonts w:ascii="Arial" w:hAnsi="Arial" w:cs="Arial"/>
+          <w:sz w:val="24"/>
+          <w:szCs w:val="24"/>
+          <w:lang w:val="de-DE"/>
+        </w:rPr>
+        <w:t xml:space="preserve">The graphical presentation reveals a similar </w:t>
+      </w:r>
+      <w:r>
+        <w:rPr>
+          <w:rFonts w:ascii="Arial" w:hAnsi="Arial" w:cs="Arial"/>
+          <w:sz w:val="24"/>
+          <w:szCs w:val="24"/>
+          <w:lang w:val="de-DE"/>
+        </w:rPr>
+        <w:t>Mean Annual Precipitation (MAP) impact</w:t>
+      </w:r>
+      <w:r>
+        <w:rPr>
+          <w:rFonts w:ascii="Arial" w:hAnsi="Arial" w:cs="Arial"/>
+          <w:sz w:val="24"/>
+          <w:szCs w:val="24"/>
+          <w:lang w:val="de-DE"/>
+        </w:rPr>
+        <w:t xml:space="preserve">. However, notable distinctions arise as the effect of precipitation seasonality surpasses that of forest cover. Additionally, it is noteworthy that the </w:t>
+      </w:r>
+      <w:r>
+        <w:rPr>
+          <w:rFonts w:ascii="Arial" w:hAnsi="Arial" w:cs="Arial"/>
+          <w:sz w:val="24"/>
+          <w:szCs w:val="24"/>
+          <w:lang w:val="de-DE"/>
+        </w:rPr>
+        <w:t>positive effect indicates</w:t>
+      </w:r>
+      <w:r>
+        <w:rPr>
+          <w:rFonts w:ascii="Arial" w:hAnsi="Arial" w:cs="Arial"/>
+          <w:sz w:val="24"/>
+          <w:szCs w:val="24"/>
+          <w:lang w:val="de-DE"/>
+        </w:rPr>
+        <w:t xml:space="preserve"> that heightened precipitation seasonality corresponds to an increased abundance of bees.</w:t>
+      </w:r>
+    </w:p>
+    <w:p>
+      <w:pPr>
+        <w:rPr>
+          <w:rFonts w:ascii="Arial" w:hAnsi="Arial" w:cs="Arial"/>
+          <w:sz w:val="24"/>
+          <w:szCs w:val="24"/>
+          <w:lang w:val="de-DE"/>
+        </w:rPr>
+      </w:pPr>
+      <w:r>
+        <w:rPr>
+          <w:rFonts w:ascii="Arial" w:hAnsi="Arial" w:cs="Arial"/>
+          <w:sz w:val="24"/>
+          <w:szCs w:val="24"/>
+          <w:lang w:val="de-DE"/>
+        </w:rPr>
+        <w:br w:type="page"/>
+      </w:r>
+    </w:p>
+    <w:p>
+      <w:pPr>
+        <w:jc w:val="both"/>
+        <w:rPr>
+          <w:rFonts w:ascii="Arial" w:hAnsi="Arial" w:cs="Arial"/>
           <w:b/>
           <w:bCs/>
           <w:sz w:val="24"/>
@@ -3215,47 +3329,14 @@
       <w:r>
         <w:rPr>
           <w:rFonts w:ascii="Arial" w:hAnsi="Arial" w:cs="Arial"/>
-          <w:sz w:val="24"/>
-          <w:szCs w:val="24"/>
-          <w:lang w:val="de-DE"/>
-        </w:rPr>
-        <w:t xml:space="preserve">The graphical presentation reveals a similar </w:t>
-      </w:r>
-      <w:r>
-        <w:rPr>
-          <w:rFonts w:ascii="Arial" w:hAnsi="Arial" w:cs="Arial"/>
-          <w:sz w:val="24"/>
-          <w:szCs w:val="24"/>
-          <w:lang w:val="de-DE"/>
-        </w:rPr>
-        <w:t>Mean Annual Precipitation (MAP) impact</w:t>
-      </w:r>
-      <w:r>
-        <w:rPr>
-          <w:rFonts w:ascii="Arial" w:hAnsi="Arial" w:cs="Arial"/>
-          <w:sz w:val="24"/>
-          <w:szCs w:val="24"/>
-          <w:lang w:val="de-DE"/>
-        </w:rPr>
-        <w:t xml:space="preserve">. However, notable distinctions arise as the effect of precipitation seasonality surpasses that of forest cover. Additionally, it is noteworthy that the </w:t>
-      </w:r>
-      <w:r>
-        <w:rPr>
-          <w:rFonts w:ascii="Arial" w:hAnsi="Arial" w:cs="Arial"/>
-          <w:sz w:val="24"/>
-          <w:szCs w:val="24"/>
-          <w:lang w:val="de-DE"/>
-        </w:rPr>
-        <w:t>positive effect indicates</w:t>
-      </w:r>
-      <w:r>
-        <w:rPr>
-          <w:rFonts w:ascii="Arial" w:hAnsi="Arial" w:cs="Arial"/>
-          <w:sz w:val="24"/>
-          <w:szCs w:val="24"/>
-          <w:lang w:val="de-DE"/>
-        </w:rPr>
-        <w:t xml:space="preserve"> that heightened precipitation seasonality corresponds to an increased abundance of bees.</w:t>
+          <w:b/>
+          <w:bCs/>
+          <w:sz w:val="24"/>
+          <w:szCs w:val="24"/>
+          <w:lang w:val="de-DE"/>
+        </w:rPr>
+        <w:lastRenderedPageBreak/>
+        <w:t>Conclusion:</w:t>
       </w:r>
     </w:p>
     <w:p>
@@ -3263,30 +3344,6 @@
         <w:jc w:val="both"/>
         <w:rPr>
           <w:rFonts w:ascii="Arial" w:hAnsi="Arial" w:cs="Arial"/>
-          <w:b/>
-          <w:bCs/>
-          <w:sz w:val="24"/>
-          <w:szCs w:val="24"/>
-          <w:lang w:val="de-DE"/>
-        </w:rPr>
-      </w:pPr>
-      <w:r>
-        <w:rPr>
-          <w:rFonts w:ascii="Arial" w:hAnsi="Arial" w:cs="Arial"/>
-          <w:b/>
-          <w:bCs/>
-          <w:sz w:val="24"/>
-          <w:szCs w:val="24"/>
-          <w:lang w:val="de-DE"/>
-        </w:rPr>
-        <w:t>Conclusion:</w:t>
-      </w:r>
-    </w:p>
-    <w:p>
-      <w:pPr>
-        <w:jc w:val="both"/>
-        <w:rPr>
-          <w:rFonts w:ascii="Arial" w:hAnsi="Arial" w:cs="Arial"/>
           <w:sz w:val="24"/>
           <w:szCs w:val="24"/>
           <w:lang w:val="de-DE"/>
@@ -3344,17 +3401,7 @@
           <w:szCs w:val="24"/>
           <w:lang w:val="de-DE"/>
         </w:rPr>
-        <w:t xml:space="preserve"> suggests that heightened precipitation levels may </w:t>
-      </w:r>
-      <w:r>
-        <w:rPr>
-          <w:rFonts w:ascii="Arial" w:hAnsi="Arial" w:cs="Arial"/>
-          <w:sz w:val="24"/>
-          <w:szCs w:val="24"/>
-          <w:lang w:val="de-DE"/>
-        </w:rPr>
-        <w:lastRenderedPageBreak/>
-        <w:t>impede bee flight, as rain conditions</w:t>
+        <w:t xml:space="preserve"> suggests that heightened precipitation levels may impede bee flight, as rain conditions</w:t>
       </w:r>
       <w:r>
         <w:rPr>

</xml_diff>